<commit_message>
This File is been updated i have wrote new lines
</commit_message>
<xml_diff>
--- a/Trial.docx
+++ b/Trial.docx
@@ -4,13 +4,32 @@
   <w:body>
     <w:p>
       <w:r>
-        <w:t>DEMOOOOO GIT</w:t>
+        <w:t xml:space="preserve">DEMOOOOO </w:t>
       </w:r>
-    </w:p>
-    <w:p>
+      <w:proofErr w:type="gramStart"/>
+      <w:r>
+        <w:t>GIT</w:t>
+      </w:r>
+      <w:r>
+        <w:t>..</w:t>
+      </w:r>
+      <w:proofErr w:type="gramEnd"/>
+      <w:r>
+        <w:t xml:space="preserve"> I am making some new changes on 20</w:t>
+      </w:r>
+      <w:r>
+        <w:rPr>
+          <w:vertAlign w:val="superscript"/>
+        </w:rPr>
+        <w:t>th</w:t>
+      </w:r>
+      <w:r>
+        <w:t xml:space="preserve"> Feb 2023.</w:t>
+      </w:r>
       <w:bookmarkStart w:id="0" w:name="_GoBack"/>
       <w:bookmarkEnd w:id="0"/>
     </w:p>
+    <w:p/>
     <w:sectPr>
       <w:pgSz w:w="11906" w:h="16838"/>
       <w:pgMar w:top="1440" w:right="1440" w:bottom="1440" w:left="1440" w:header="708" w:footer="708" w:gutter="0"/>

</xml_diff>